<commit_message>
Update Umfrage with UEQ
</commit_message>
<xml_diff>
--- a/Umfrage.docx
+++ b/Umfrage.docx
@@ -4,7 +4,15 @@
   <w:body>
     <w:p>
       <w:r>
-        <w:t xml:space="preserve">Wenn du beim Benutzen von Social </w:t>
+        <w:t xml:space="preserve">Wenn du beim Benutzen von </w:t>
+      </w:r>
+      <w:proofErr w:type="spellStart"/>
+      <w:r>
+        <w:t>Social</w:t>
+      </w:r>
+      <w:proofErr w:type="spellEnd"/>
+      <w:r>
+        <w:t xml:space="preserve"> </w:t>
       </w:r>
       <w:r>
         <w:t>Media</w:t>
@@ -22,7 +30,15 @@
     <w:p/>
     <w:p>
       <w:r>
-        <w:t>Du hast Interesse an einer Gravitrax Bahn für dich/ein Kind in deiner Familie und informierst dich auf der Webseite von Ravensburger/ online darüber. Auf dieser läuft der Stream, wie wahrscheinlich würdest du ihn dir näher anschauen?</w:t>
+        <w:t xml:space="preserve">Du hast Interesse an einer </w:t>
+      </w:r>
+      <w:proofErr w:type="spellStart"/>
+      <w:r>
+        <w:t>Gravitrax</w:t>
+      </w:r>
+      <w:proofErr w:type="spellEnd"/>
+      <w:r>
+        <w:t xml:space="preserve"> Bahn für dich/ein Kind in deiner Familie und informierst dich auf der Webseite von Ravensburger/ online darüber. Auf dieser läuft der Stream, wie wahrscheinlich würdest du ihn dir näher anschauen?</w:t>
       </w:r>
     </w:p>
     <w:p>
@@ -32,7 +48,15 @@
     </w:p>
     <w:p>
       <w:r>
-        <w:t>Er dir weiterhelfen, die Funktionsweise und Erweiterungsmöglichkeiten zu verstehen? (Expandablility)</w:t>
+        <w:t>Er dir weiterhelfen, die Funktionsweise und Erweiterungsmöglichkeiten zu verstehen? (</w:t>
+      </w:r>
+      <w:proofErr w:type="spellStart"/>
+      <w:r>
+        <w:t>Expandablility</w:t>
+      </w:r>
+      <w:proofErr w:type="spellEnd"/>
+      <w:r>
+        <w:t>)</w:t>
       </w:r>
     </w:p>
     <w:p/>
@@ -52,13 +76,7 @@
         <w:t>W</w:t>
       </w:r>
       <w:r>
-        <w:t xml:space="preserve">ie empfandest du die </w:t>
-      </w:r>
-      <w:r>
-        <w:t>Verzögerung</w:t>
-      </w:r>
-      <w:r>
-        <w:t xml:space="preserve"> (</w:t>
+        <w:t>ie empfandest du die Verzögerung (</w:t>
       </w:r>
       <w:r>
         <w:t xml:space="preserve">zwischen </w:t>
@@ -67,25 +85,13 @@
         <w:t>Absenden</w:t>
       </w:r>
       <w:r>
-        <w:t xml:space="preserve"> eines </w:t>
-      </w:r>
-      <w:r>
-        <w:t>Befehls</w:t>
-      </w:r>
-      <w:r>
-        <w:t xml:space="preserve"> und </w:t>
+        <w:t xml:space="preserve"> eines Befehls und </w:t>
       </w:r>
       <w:r>
         <w:t>A</w:t>
       </w:r>
       <w:r>
-        <w:t xml:space="preserve">usführen im </w:t>
-      </w:r>
-      <w:r>
-        <w:t>Video</w:t>
-      </w:r>
-      <w:r>
-        <w:t>)</w:t>
+        <w:t>usführen im Video)</w:t>
       </w:r>
       <w:r>
         <w:t>?</w:t>
@@ -153,6 +159,57 @@
         <w:t xml:space="preserve"> um diesen Stream zu bedienen?</w:t>
       </w:r>
     </w:p>
+    <w:p/>
+    <w:p>
+      <w:r>
+        <w:br w:type="page"/>
+      </w:r>
+      <w:r>
+        <w:lastRenderedPageBreak/>
+        <w:t>UEQ-s</w:t>
+      </w:r>
+    </w:p>
+    <w:p>
+      <w:r>
+        <w:drawing>
+          <wp:inline distT="0" distB="0" distL="0" distR="0" wp14:anchorId="68B77529" wp14:editId="0E99EB62">
+            <wp:extent cx="5760720" cy="2205990"/>
+            <wp:effectExtent l="0" t="0" r="0" b="3810"/>
+            <wp:docPr id="1782604536" name="Grafik 1" descr="Ein Bild, das Text, Screenshot, Schrift, Zahl enthält.&#10;&#10;Automatisch generierte Beschreibung"/>
+            <wp:cNvGraphicFramePr>
+              <a:graphicFrameLocks xmlns:a="http://schemas.openxmlformats.org/drawingml/2006/main" noChangeAspect="1"/>
+            </wp:cNvGraphicFramePr>
+            <a:graphic xmlns:a="http://schemas.openxmlformats.org/drawingml/2006/main">
+              <a:graphicData uri="http://schemas.openxmlformats.org/drawingml/2006/picture">
+                <pic:pic xmlns:pic="http://schemas.openxmlformats.org/drawingml/2006/picture">
+                  <pic:nvPicPr>
+                    <pic:cNvPr id="1782604536" name="Grafik 1" descr="Ein Bild, das Text, Screenshot, Schrift, Zahl enthält.&#10;&#10;Automatisch generierte Beschreibung"/>
+                    <pic:cNvPicPr/>
+                  </pic:nvPicPr>
+                  <pic:blipFill>
+                    <a:blip r:embed="rId4"/>
+                    <a:stretch>
+                      <a:fillRect/>
+                    </a:stretch>
+                  </pic:blipFill>
+                  <pic:spPr>
+                    <a:xfrm>
+                      <a:off x="0" y="0"/>
+                      <a:ext cx="5760720" cy="2205990"/>
+                    </a:xfrm>
+                    <a:prstGeom prst="rect">
+                      <a:avLst/>
+                    </a:prstGeom>
+                  </pic:spPr>
+                </pic:pic>
+              </a:graphicData>
+            </a:graphic>
+          </wp:inline>
+        </w:drawing>
+      </w:r>
+    </w:p>
+    <w:p/>
+    <w:p/>
     <w:sectPr>
       <w:pgSz w:w="11906" w:h="16838"/>
       <w:pgMar w:top="1417" w:right="1417" w:bottom="1134" w:left="1417" w:header="708" w:footer="708" w:gutter="0"/>

</xml_diff>